<commit_message>
Updated raynor park address
</commit_message>
<xml_diff>
--- a/site/assets/pdf/programs/ART_CAMP_2014_06_SUMMER.docx
+++ b/site/assets/pdf/programs/ART_CAMP_2014_06_SUMMER.docx
@@ -92,7 +92,7 @@
           <w:i/>
           <w:color w:val="0070C0"/>
         </w:rPr>
-        <w:t xml:space="preserve">This year's Summer Art Camp will take place at Raynor Park - 1500 Partridge Avenue in Sunnyvale, Ca. Raynor Park is opposite the Full Belly Farm in Sunnyvale. </w:t>
+        <w:t xml:space="preserve">This year's Summer Art Camp will take place at Raynor Park - </w:t>
       </w:r>
       <w:r>
         <w:rPr>
@@ -100,24 +100,54 @@
           <w:i/>
           <w:color w:val="0070C0"/>
         </w:rPr>
-        <w:t xml:space="preserve">We want to offer our young artists an opportunity to express themselves in an open, fun and exciting outdoor atmosphere. Our contact numbers for the Summer Camp </w:t>
-      </w:r>
-      <w:proofErr w:type="gramStart"/>
+        <w:t>1565 Quail Ave, Sunnyvale, CA</w:t>
+      </w:r>
       <w:r>
         <w:rPr>
           <w:rFonts w:ascii="Apple Casual" w:hAnsi="Apple Casual"/>
           <w:i/>
           <w:color w:val="0070C0"/>
         </w:rPr>
-        <w:t>are :</w:t>
-      </w:r>
-      <w:proofErr w:type="gramEnd"/>
+        <w:t>.</w:t>
+      </w:r>
       <w:r>
         <w:rPr>
           <w:rFonts w:ascii="Apple Casual" w:hAnsi="Apple Casual"/>
           <w:i/>
           <w:color w:val="0070C0"/>
         </w:rPr>
+        <w:t xml:space="preserve"> Raynor Park is opposite the Full Belly Farm in Sunnyvale. </w:t>
+      </w:r>
+      <w:r>
+        <w:rPr>
+          <w:rFonts w:ascii="Apple Casual" w:hAnsi="Apple Casual"/>
+          <w:i/>
+          <w:color w:val="0070C0"/>
+        </w:rPr>
+        <w:t xml:space="preserve">We want to offer our young artists an opportunity to express themselves in an open, fun and exciting outdoor atmosphere. Our contact </w:t>
+      </w:r>
+      <w:r>
+        <w:rPr>
+          <w:rFonts w:ascii="Apple Casual" w:hAnsi="Apple Casual"/>
+          <w:i/>
+          <w:color w:val="0070C0"/>
+        </w:rPr>
+        <w:t>numbers for the Summer Camp are</w:t>
+      </w:r>
+      <w:r>
+        <w:rPr>
+          <w:rFonts w:ascii="Apple Casual" w:hAnsi="Apple Casual"/>
+          <w:i/>
+          <w:color w:val="0070C0"/>
+        </w:rPr>
+        <w:t>:</w:t>
+      </w:r>
+      <w:r>
+        <w:rPr>
+          <w:rFonts w:ascii="Apple Casual" w:hAnsi="Apple Casual"/>
+          <w:i/>
+          <w:color w:val="0070C0"/>
+        </w:rPr>
         <w:t xml:space="preserve"> 408-255-5520 or 408-391-1483. </w:t>
       </w:r>
     </w:p>
@@ -136,6 +166,8 @@
           <w:rFonts w:ascii="Apple Casual" w:hAnsi="Apple Casual"/>
         </w:rPr>
       </w:pPr>
+      <w:bookmarkStart w:id="0" w:name="_GoBack"/>
+      <w:bookmarkEnd w:id="0"/>
       <w:r>
         <w:rPr>
           <w:rFonts w:ascii="Apple Casual" w:hAnsi="Apple Casual"/>
@@ -4055,7 +4087,6 @@
         <w:szCs w:val="52"/>
       </w:rPr>
     </w:pPr>
-    <w:bookmarkStart w:id="0" w:name="_GoBack"/>
     <w:r>
       <w:rPr>
         <w:rFonts w:ascii="Waldorfschrift light" w:hAnsi="Waldorfschrift light"/>
@@ -4066,7 +4097,6 @@
       <w:t>Summer Art Camp 2014</w:t>
     </w:r>
   </w:p>
-  <w:bookmarkEnd w:id="0"/>
 </w:hdr>
 </file>
 
@@ -5730,7 +5760,7 @@
 </file>
 
 <file path=customXml/itemProps1.xml><?xml version="1.0" encoding="utf-8"?>
-<ds:datastoreItem xmlns:ds="http://schemas.openxmlformats.org/officeDocument/2006/customXml" ds:itemID="{9E7DAB4B-3F6E-D148-AC54-25C8CFC10AC9}">
+<ds:datastoreItem xmlns:ds="http://schemas.openxmlformats.org/officeDocument/2006/customXml" ds:itemID="{96CEF4F8-C77F-D740-82F4-3A17F51D9C21}">
   <ds:schemaRefs>
     <ds:schemaRef ds:uri="http://schemas.openxmlformats.org/officeDocument/2006/bibliography"/>
   </ds:schemaRefs>

</xml_diff>